<commit_message>
Fix to uniform continuity example
</commit_message>
<xml_diff>
--- a/Analysis Tutorials/MA10207BT10/Tutorial10.docx
+++ b/Analysis Tutorials/MA10207BT10/Tutorial10.docx
@@ -3569,6 +3569,30 @@
                   <m:rPr>
                     <m:sty m:val="p"/>
                   </m:rPr>
+                  <m:t>−</m:t>
+                </m:r>
+                <m:r>
+                  <m:t>y</m:t>
+                </m:r>
+                <m:r>
+                  <m:rPr>
+                    <m:sty m:val="p"/>
+                  </m:rPr>
+                  <m:t>|</m:t>
+                </m:r>
+                <m:r>
+                  <m:rPr>
+                    <m:sty m:val="p"/>
+                  </m:rPr>
+                  <m:t>|</m:t>
+                </m:r>
+                <m:r>
+                  <m:t>x</m:t>
+                </m:r>
+                <m:r>
+                  <m:rPr>
+                    <m:sty m:val="p"/>
+                  </m:rPr>
                   <m:t>+</m:t>
                 </m:r>
                 <m:r>
@@ -3586,21 +3610,9 @@
                   </m:rPr>
                   <m:t>≥</m:t>
                 </m:r>
-                <m:f>
-                  <m:fPr>
-                    <m:type m:val="bar"/>
-                  </m:fPr>
-                  <m:num>
-                    <m:r>
-                      <m:t>1</m:t>
-                    </m:r>
-                  </m:num>
-                  <m:den>
-                    <m:r>
-                      <m:t>δ</m:t>
-                    </m:r>
-                  </m:den>
-                </m:f>
+                <m:r>
+                  <m:t>1</m:t>
+                </m:r>
                 <m:r>
                   <m:rPr>
                     <m:sty m:val="p"/>
@@ -3618,7 +3630,7 @@
         <w:pStyle w:val="ExampleStyle"/>
       </w:pPr>
       <w:r>
-        <w:t xml:space="preserve">Looking only at positive values of</w:t>
+        <w:t xml:space="preserve">Looking only at non-negative values of</w:t>
       </w:r>
       <w:r>
         <w:t xml:space="preserve"> </w:t>
@@ -3669,7 +3681,101 @@
         <w:t xml:space="preserve"> </w:t>
       </w:r>
       <w:r>
-        <w:t xml:space="preserve">in this problem), our two constraints</w:t>
+        <w:t xml:space="preserve">in this problem), our constraint</w:t>
+      </w:r>
+      <w:r>
+        <w:t xml:space="preserve"> </w:t>
+      </w:r>
+      <m:oMath>
+        <m:r>
+          <m:rPr>
+            <m:sty m:val="p"/>
+          </m:rPr>
+          <m:t>|</m:t>
+        </m:r>
+        <m:r>
+          <m:t>x</m:t>
+        </m:r>
+        <m:r>
+          <m:rPr>
+            <m:sty m:val="p"/>
+          </m:rPr>
+          <m:t>−</m:t>
+        </m:r>
+        <m:r>
+          <m:t>y</m:t>
+        </m:r>
+        <m:r>
+          <m:rPr>
+            <m:sty m:val="p"/>
+          </m:rPr>
+          <m:t>|</m:t>
+        </m:r>
+        <m:r>
+          <m:rPr>
+            <m:sty m:val="p"/>
+          </m:rPr>
+          <m:t>&lt;</m:t>
+        </m:r>
+        <m:r>
+          <m:t>δ</m:t>
+        </m:r>
+      </m:oMath>
+      <w:r>
+        <w:t xml:space="preserve"> </w:t>
+      </w:r>
+      <w:r>
+        <w:t xml:space="preserve">suggests we try setting</w:t>
+      </w:r>
+      <w:r>
+        <w:t xml:space="preserve"> </w:t>
+      </w:r>
+      <m:oMath>
+        <m:r>
+          <m:t>y</m:t>
+        </m:r>
+        <m:r>
+          <m:rPr>
+            <m:sty m:val="p"/>
+          </m:rPr>
+          <m:t>=</m:t>
+        </m:r>
+        <m:r>
+          <m:t>x</m:t>
+        </m:r>
+        <m:r>
+          <m:rPr>
+            <m:sty m:val="p"/>
+          </m:rPr>
+          <m:t>+</m:t>
+        </m:r>
+        <m:f>
+          <m:fPr>
+            <m:type m:val="bar"/>
+          </m:fPr>
+          <m:num>
+            <m:r>
+              <m:t>δ</m:t>
+            </m:r>
+          </m:num>
+          <m:den>
+            <m:r>
+              <m:t>2</m:t>
+            </m:r>
+          </m:den>
+        </m:f>
+        <m:r>
+          <m:rPr>
+            <m:sty m:val="p"/>
+          </m:rPr>
+          <m:t>.</m:t>
+        </m:r>
+      </m:oMath>
+      <w:r>
+        <w:t xml:space="preserve"> </w:t>
+      </w:r>
+      <w:r>
+        <w:t xml:space="preserve">In this case</w:t>
       </w:r>
     </w:p>
     <w:p>
@@ -3688,37 +3794,165 @@
             <m:t>|</m:t>
           </m:r>
           <m:r>
+            <m:t>f</m:t>
+          </m:r>
+          <m:d>
+            <m:dPr>
+              <m:begChr m:val="("/>
+              <m:endChr m:val=")"/>
+              <m:sepChr m:val=""/>
+              <m:grow/>
+            </m:dPr>
+            <m:e>
+              <m:r>
+                <m:t>x</m:t>
+              </m:r>
+            </m:e>
+          </m:d>
+          <m:r>
+            <m:rPr>
+              <m:sty m:val="p"/>
+            </m:rPr>
+            <m:t>−</m:t>
+          </m:r>
+          <m:r>
+            <m:t>f</m:t>
+          </m:r>
+          <m:d>
+            <m:dPr>
+              <m:begChr m:val="("/>
+              <m:endChr m:val=")"/>
+              <m:sepChr m:val=""/>
+              <m:grow/>
+            </m:dPr>
+            <m:e>
+              <m:r>
+                <m:t>y</m:t>
+              </m:r>
+            </m:e>
+          </m:d>
+          <m:r>
+            <m:rPr>
+              <m:sty m:val="p"/>
+            </m:rPr>
+            <m:t>|</m:t>
+          </m:r>
+          <m:r>
+            <m:rPr>
+              <m:sty m:val="p"/>
+            </m:rPr>
+            <m:t>≥</m:t>
+          </m:r>
+          <m:r>
+            <m:t>1</m:t>
+          </m:r>
+          <m:r>
+            <m:rPr>
+              <m:sty m:val="p"/>
+            </m:rPr>
+            <m:t>⇔</m:t>
+          </m:r>
+          <m:f>
+            <m:fPr>
+              <m:type m:val="bar"/>
+            </m:fPr>
+            <m:num>
+              <m:r>
+                <m:t>δ</m:t>
+              </m:r>
+            </m:num>
+            <m:den>
+              <m:r>
+                <m:t>2</m:t>
+              </m:r>
+            </m:den>
+          </m:f>
+          <m:d>
+            <m:dPr>
+              <m:begChr m:val="("/>
+              <m:endChr m:val=")"/>
+              <m:sepChr m:val=""/>
+              <m:grow/>
+            </m:dPr>
+            <m:e>
+              <m:r>
+                <m:t>2</m:t>
+              </m:r>
+              <m:r>
+                <m:t>x</m:t>
+              </m:r>
+              <m:r>
+                <m:rPr>
+                  <m:sty m:val="p"/>
+                </m:rPr>
+                <m:t>+</m:t>
+              </m:r>
+              <m:f>
+                <m:fPr>
+                  <m:type m:val="bar"/>
+                </m:fPr>
+                <m:num>
+                  <m:r>
+                    <m:t>δ</m:t>
+                  </m:r>
+                </m:num>
+                <m:den>
+                  <m:r>
+                    <m:t>2</m:t>
+                  </m:r>
+                </m:den>
+              </m:f>
+            </m:e>
+          </m:d>
+          <m:r>
+            <m:rPr>
+              <m:sty m:val="p"/>
+            </m:rPr>
+            <m:t>≥</m:t>
+          </m:r>
+          <m:r>
+            <m:t>1</m:t>
+          </m:r>
+          <m:r>
+            <m:rPr>
+              <m:sty m:val="p"/>
+            </m:rPr>
+            <m:t>,</m:t>
+          </m:r>
+        </m:oMath>
+      </m:oMathPara>
+    </w:p>
+    <w:p>
+      <w:pPr>
+        <w:pStyle w:val="ExampleStyle"/>
+      </w:pPr>
+      <w:r>
+        <w:t xml:space="preserve">from which we obtain the requirements</w:t>
+      </w:r>
+    </w:p>
+    <w:p>
+      <w:pPr>
+        <w:pStyle w:val="ExampleStyle"/>
+      </w:pPr>
+      <m:oMathPara>
+        <m:oMathParaPr>
+          <m:jc m:val="center"/>
+        </m:oMathParaPr>
+        <m:oMath>
+          <m:r>
             <m:t>x</m:t>
           </m:r>
           <m:r>
             <m:rPr>
               <m:sty m:val="p"/>
             </m:rPr>
-            <m:t>−</m:t>
-          </m:r>
-          <m:r>
-            <m:t>y</m:t>
-          </m:r>
-          <m:r>
-            <m:rPr>
-              <m:sty m:val="p"/>
-            </m:rPr>
-            <m:t>|</m:t>
-          </m:r>
-          <m:r>
-            <m:rPr>
-              <m:sty m:val="p"/>
-            </m:rPr>
-            <m:t>&lt;</m:t>
-          </m:r>
-          <m:r>
-            <m:t>δ</m:t>
-          </m:r>
-          <m:r>
-            <m:t> </m:t>
-          </m:r>
-          <m:r>
-            <m:t> </m:t>
+            <m:t>≥</m:t>
+          </m:r>
+          <m:r>
+            <m:t>0</m:t>
+          </m:r>
+          <m:r>
+            <m:t> </m:t>
           </m:r>
           <m:r>
             <m:rPr>
@@ -3728,34 +3962,10 @@
             <m:t>and</m:t>
           </m:r>
           <m:r>
-            <m:t> </m:t>
-          </m:r>
-          <m:r>
-            <m:t> </m:t>
-          </m:r>
-          <m:r>
-            <m:rPr>
-              <m:sty m:val="p"/>
-            </m:rPr>
-            <m:t>|</m:t>
+            <m:t> </m:t>
           </m:r>
           <m:r>
             <m:t>x</m:t>
-          </m:r>
-          <m:r>
-            <m:rPr>
-              <m:sty m:val="p"/>
-            </m:rPr>
-            <m:t>+</m:t>
-          </m:r>
-          <m:r>
-            <m:t>y</m:t>
-          </m:r>
-          <m:r>
-            <m:rPr>
-              <m:sty m:val="p"/>
-            </m:rPr>
-            <m:t>|</m:t>
           </m:r>
           <m:r>
             <m:rPr>
@@ -3778,6 +3988,33 @@
               </m:r>
             </m:den>
           </m:f>
+          <m:r>
+            <m:rPr>
+              <m:sty m:val="p"/>
+            </m:rPr>
+            <m:t>−</m:t>
+          </m:r>
+          <m:f>
+            <m:fPr>
+              <m:type m:val="bar"/>
+            </m:fPr>
+            <m:num>
+              <m:r>
+                <m:t>δ</m:t>
+              </m:r>
+            </m:num>
+            <m:den>
+              <m:r>
+                <m:t>4</m:t>
+              </m:r>
+            </m:den>
+          </m:f>
+          <m:r>
+            <m:rPr>
+              <m:sty m:val="p"/>
+            </m:rPr>
+            <m:t>.</m:t>
+          </m:r>
         </m:oMath>
       </m:oMathPara>
     </w:p>
@@ -3786,95 +4023,7 @@
         <w:pStyle w:val="ExampleStyle"/>
       </w:pPr>
       <w:r>
-        <w:t xml:space="preserve">suggest we try</w:t>
-      </w:r>
-      <w:r>
-        <w:t xml:space="preserve"> </w:t>
-      </w:r>
-      <m:oMath>
-        <m:r>
-          <m:t>x</m:t>
-        </m:r>
-        <m:r>
-          <m:rPr>
-            <m:sty m:val="p"/>
-          </m:rPr>
-          <m:t>=</m:t>
-        </m:r>
-        <m:f>
-          <m:fPr>
-            <m:type m:val="bar"/>
-          </m:fPr>
-          <m:num>
-            <m:r>
-              <m:t>1</m:t>
-            </m:r>
-          </m:num>
-          <m:den>
-            <m:r>
-              <m:t>2</m:t>
-            </m:r>
-            <m:r>
-              <m:t>δ</m:t>
-            </m:r>
-          </m:den>
-        </m:f>
-      </m:oMath>
-      <w:r>
-        <w:t xml:space="preserve"> </w:t>
-      </w:r>
-      <w:r>
-        <w:t xml:space="preserve">and</w:t>
-      </w:r>
-      <w:r>
-        <w:t xml:space="preserve"> </w:t>
-      </w:r>
-      <m:oMath>
-        <m:r>
-          <m:t>y</m:t>
-        </m:r>
-        <m:r>
-          <m:rPr>
-            <m:sty m:val="p"/>
-          </m:rPr>
-          <m:t>=</m:t>
-        </m:r>
-        <m:r>
-          <m:t>x</m:t>
-        </m:r>
-        <m:r>
-          <m:rPr>
-            <m:sty m:val="p"/>
-          </m:rPr>
-          <m:t>+</m:t>
-        </m:r>
-        <m:f>
-          <m:fPr>
-            <m:type m:val="bar"/>
-          </m:fPr>
-          <m:num>
-            <m:r>
-              <m:t>δ</m:t>
-            </m:r>
-          </m:num>
-          <m:den>
-            <m:r>
-              <m:t>2</m:t>
-            </m:r>
-          </m:den>
-        </m:f>
-        <m:r>
-          <m:rPr>
-            <m:sty m:val="p"/>
-          </m:rPr>
-          <m:t>.</m:t>
-        </m:r>
-      </m:oMath>
-      <w:r>
-        <w:t xml:space="preserve"> </w:t>
-      </w:r>
-      <w:r>
-        <w:t xml:space="preserve">Then</w:t>
+        <w:t xml:space="preserve">Hence, taking</w:t>
       </w:r>
     </w:p>
     <w:p>
@@ -3887,19 +4036,88 @@
         </m:oMathParaPr>
         <m:oMath>
           <m:r>
-            <m:rPr>
-              <m:sty m:val="p"/>
-            </m:rPr>
-            <m:t>|</m:t>
-          </m:r>
-          <m:r>
             <m:t>x</m:t>
           </m:r>
           <m:r>
             <m:rPr>
               <m:sty m:val="p"/>
             </m:rPr>
-            <m:t>−</m:t>
+            <m:t>=</m:t>
+          </m:r>
+          <m:r>
+            <m:rPr>
+              <m:nor/>
+              <m:sty m:val="p"/>
+            </m:rPr>
+            <m:t>max</m:t>
+          </m:r>
+          <m:d>
+            <m:dPr>
+              <m:begChr m:val="{"/>
+              <m:endChr m:val="}"/>
+              <m:sepChr m:val=""/>
+              <m:grow/>
+            </m:dPr>
+            <m:e>
+              <m:r>
+                <m:t>0</m:t>
+              </m:r>
+              <m:r>
+                <m:rPr>
+                  <m:sty m:val="p"/>
+                </m:rPr>
+                <m:t>,</m:t>
+              </m:r>
+              <m:f>
+                <m:fPr>
+                  <m:type m:val="bar"/>
+                </m:fPr>
+                <m:num>
+                  <m:r>
+                    <m:t>1</m:t>
+                  </m:r>
+                </m:num>
+                <m:den>
+                  <m:r>
+                    <m:t>δ</m:t>
+                  </m:r>
+                </m:den>
+              </m:f>
+              <m:r>
+                <m:rPr>
+                  <m:sty m:val="p"/>
+                </m:rPr>
+                <m:t>−</m:t>
+              </m:r>
+              <m:f>
+                <m:fPr>
+                  <m:type m:val="bar"/>
+                </m:fPr>
+                <m:num>
+                  <m:r>
+                    <m:t>δ</m:t>
+                  </m:r>
+                </m:num>
+                <m:den>
+                  <m:r>
+                    <m:t>4</m:t>
+                  </m:r>
+                </m:den>
+              </m:f>
+            </m:e>
+          </m:d>
+          <m:r>
+            <m:t> </m:t>
+          </m:r>
+          <m:r>
+            <m:rPr>
+              <m:nor/>
+              <m:sty m:val="p"/>
+            </m:rPr>
+            <m:t>and</m:t>
+          </m:r>
+          <m:r>
+            <m:t> </m:t>
           </m:r>
           <m:r>
             <m:t>y</m:t>
@@ -3908,13 +4126,16 @@
             <m:rPr>
               <m:sty m:val="p"/>
             </m:rPr>
-            <m:t>|</m:t>
-          </m:r>
-          <m:r>
-            <m:rPr>
-              <m:sty m:val="p"/>
-            </m:rPr>
             <m:t>=</m:t>
+          </m:r>
+          <m:r>
+            <m:t>x</m:t>
+          </m:r>
+          <m:r>
+            <m:rPr>
+              <m:sty m:val="p"/>
+            </m:rPr>
+            <m:t>+</m:t>
           </m:r>
           <m:f>
             <m:fPr>
@@ -3935,22 +4156,63 @@
             <m:rPr>
               <m:sty m:val="p"/>
             </m:rPr>
+            <m:t>,</m:t>
+          </m:r>
+        </m:oMath>
+      </m:oMathPara>
+    </w:p>
+    <w:p>
+      <w:pPr>
+        <w:pStyle w:val="ExampleStyle"/>
+      </w:pPr>
+      <w:r>
+        <w:t xml:space="preserve">yields</w:t>
+      </w:r>
+    </w:p>
+    <w:p>
+      <w:pPr>
+        <w:pStyle w:val="ExampleStyle"/>
+      </w:pPr>
+      <m:oMathPara>
+        <m:oMathParaPr>
+          <m:jc m:val="center"/>
+        </m:oMathParaPr>
+        <m:oMath>
+          <m:r>
+            <m:rPr>
+              <m:sty m:val="p"/>
+            </m:rPr>
+            <m:t>|</m:t>
+          </m:r>
+          <m:r>
+            <m:t>x</m:t>
+          </m:r>
+          <m:r>
+            <m:rPr>
+              <m:sty m:val="p"/>
+            </m:rPr>
+            <m:t>−</m:t>
+          </m:r>
+          <m:r>
+            <m:t>y</m:t>
+          </m:r>
+          <m:r>
+            <m:rPr>
+              <m:sty m:val="p"/>
+            </m:rPr>
+            <m:t>|</m:t>
+          </m:r>
+          <m:r>
+            <m:rPr>
+              <m:sty m:val="p"/>
+            </m:rPr>
             <m:t>&lt;</m:t>
           </m:r>
           <m:r>
             <m:t>δ</m:t>
           </m:r>
           <m:r>
-            <m:rPr>
-              <m:sty m:val="p"/>
-            </m:rPr>
-            <m:t>,</m:t>
-          </m:r>
-          <m:r>
-            <m:t> </m:t>
-          </m:r>
-          <m:r>
-            <m:t> </m:t>
+            <m:t> </m:t>
           </m:r>
           <m:r>
             <m:rPr>
@@ -3960,10 +4222,7 @@
             <m:t>and</m:t>
           </m:r>
           <m:r>
-            <m:t> </m:t>
-          </m:r>
-          <m:r>
-            <m:t> </m:t>
+            <m:t> </m:t>
           </m:r>
           <m:r>
             <m:rPr>
@@ -3972,17 +4231,43 @@
             <m:t>|</m:t>
           </m:r>
           <m:r>
-            <m:t>x</m:t>
-          </m:r>
-          <m:r>
-            <m:rPr>
-              <m:sty m:val="p"/>
-            </m:rPr>
-            <m:t>+</m:t>
-          </m:r>
-          <m:r>
-            <m:t>y</m:t>
-          </m:r>
+            <m:t>f</m:t>
+          </m:r>
+          <m:d>
+            <m:dPr>
+              <m:begChr m:val="("/>
+              <m:endChr m:val=")"/>
+              <m:sepChr m:val=""/>
+              <m:grow/>
+            </m:dPr>
+            <m:e>
+              <m:r>
+                <m:t>x</m:t>
+              </m:r>
+            </m:e>
+          </m:d>
+          <m:r>
+            <m:rPr>
+              <m:sty m:val="p"/>
+            </m:rPr>
+            <m:t>−</m:t>
+          </m:r>
+          <m:r>
+            <m:t>f</m:t>
+          </m:r>
+          <m:d>
+            <m:dPr>
+              <m:begChr m:val="("/>
+              <m:endChr m:val=")"/>
+              <m:sepChr m:val=""/>
+              <m:grow/>
+            </m:dPr>
+            <m:e>
+              <m:r>
+                <m:t>y</m:t>
+              </m:r>
+            </m:e>
+          </m:d>
           <m:r>
             <m:rPr>
               <m:sty m:val="p"/>
@@ -3993,65 +4278,11 @@
             <m:rPr>
               <m:sty m:val="p"/>
             </m:rPr>
-            <m:t>=</m:t>
-          </m:r>
-          <m:f>
-            <m:fPr>
-              <m:type m:val="bar"/>
-            </m:fPr>
-            <m:num>
-              <m:r>
-                <m:t>1</m:t>
-              </m:r>
-            </m:num>
-            <m:den>
-              <m:r>
-                <m:t>δ</m:t>
-              </m:r>
-            </m:den>
-          </m:f>
-          <m:r>
-            <m:rPr>
-              <m:sty m:val="p"/>
-            </m:rPr>
-            <m:t>+</m:t>
-          </m:r>
-          <m:f>
-            <m:fPr>
-              <m:type m:val="bar"/>
-            </m:fPr>
-            <m:num>
-              <m:r>
-                <m:t>δ</m:t>
-              </m:r>
-            </m:num>
-            <m:den>
-              <m:r>
-                <m:t>2</m:t>
-              </m:r>
-            </m:den>
-          </m:f>
-          <m:r>
-            <m:rPr>
-              <m:sty m:val="p"/>
-            </m:rPr>
             <m:t>≥</m:t>
           </m:r>
-          <m:f>
-            <m:fPr>
-              <m:type m:val="bar"/>
-            </m:fPr>
-            <m:num>
-              <m:r>
-                <m:t>1</m:t>
-              </m:r>
-            </m:num>
-            <m:den>
-              <m:r>
-                <m:t>δ</m:t>
-              </m:r>
-            </m:den>
-          </m:f>
+          <m:r>
+            <m:t>1</m:t>
+          </m:r>
           <m:r>
             <m:rPr>
               <m:sty m:val="p"/>

</xml_diff>